<commit_message>
added d row and table 2
</commit_message>
<xml_diff>
--- a/New Microsoft Word Document.docx
+++ b/New Microsoft Word Document.docx
@@ -3,8 +3,12 @@
 <w:document xmlns:wpc="http://schemas.microsoft.com/office/word/2010/wordprocessingCanvas" xmlns:cx="http://schemas.microsoft.com/office/drawing/2014/chartex" xmlns:cx1="http://schemas.microsoft.com/office/drawing/2015/9/8/chartex" xmlns:mc="http://schemas.openxmlformats.org/markup-compatibility/2006" xmlns:o="urn:schemas-microsoft-com:office:office" xmlns:r="http://schemas.openxmlformats.org/officeDocument/2006/relationships" xmlns:m="http://schemas.openxmlformats.org/officeDocument/2006/math" xmlns:v="urn:schemas-microsoft-com:vml" xmlns:wp14="http://schemas.microsoft.com/office/word/2010/wordprocessingDrawing" xmlns:wp="http://schemas.openxmlformats.org/drawingml/2006/wordprocessingDrawing" xmlns:w10="urn:schemas-microsoft-com:office:word" xmlns:w="http://schemas.openxmlformats.org/wordprocessingml/2006/main" xmlns:w14="http://schemas.microsoft.com/office/word/2010/wordml" xmlns:w15="http://schemas.microsoft.com/office/word/2012/wordml" xmlns:w16se="http://schemas.microsoft.com/office/word/2015/wordml/symex" xmlns:wpg="http://schemas.microsoft.com/office/word/2010/wordprocessingGroup" xmlns:wpi="http://schemas.microsoft.com/office/word/2010/wordprocessingInk" xmlns:wne="http://schemas.microsoft.com/office/word/2006/wordml" xmlns:wps="http://schemas.microsoft.com/office/word/2010/wordprocessingShape" mc:Ignorable="w14 w15 w16se wp14">
   <w:body>
     <w:p>
+      <w:bookmarkStart w:id="0" w:name="_GoBack"/>
       <w:r>
         <w:t>Table 1</w:t>
+      </w:r>
+      <w:r>
+        <w:t xml:space="preserve"> and Table 2</w:t>
       </w:r>
     </w:p>
     <w:tbl>
@@ -23,6 +27,7 @@
           <w:tcPr>
             <w:tcW w:w="3020" w:type="dxa"/>
           </w:tcPr>
+          <w:bookmarkEnd w:id="0"/>
           <w:p>
             <w:r>
               <w:t>A</w:t>
@@ -110,11 +115,40 @@
           </w:p>
         </w:tc>
       </w:tr>
+      <w:tr>
+        <w:tc>
+          <w:tcPr>
+            <w:tcW w:w="3020" w:type="dxa"/>
+          </w:tcPr>
+          <w:p>
+            <w:r>
+              <w:t>d</w:t>
+            </w:r>
+          </w:p>
+        </w:tc>
+        <w:tc>
+          <w:tcPr>
+            <w:tcW w:w="3021" w:type="dxa"/>
+          </w:tcPr>
+          <w:p>
+            <w:r>
+              <w:t>d</w:t>
+            </w:r>
+          </w:p>
+        </w:tc>
+        <w:tc>
+          <w:tcPr>
+            <w:tcW w:w="3021" w:type="dxa"/>
+          </w:tcPr>
+          <w:p>
+            <w:r>
+              <w:t>d</w:t>
+            </w:r>
+          </w:p>
+        </w:tc>
+      </w:tr>
     </w:tbl>
-    <w:p>
-      <w:bookmarkStart w:id="0" w:name="_GoBack"/>
-      <w:bookmarkEnd w:id="0"/>
-    </w:p>
+    <w:p/>
     <w:sectPr>
       <w:pgSz w:w="11906" w:h="16838"/>
       <w:pgMar w:top="1417" w:right="1417" w:bottom="1417" w:left="1417" w:header="708" w:footer="708" w:gutter="0"/>

</xml_diff>

<commit_message>
added row e and figure 1
</commit_message>
<xml_diff>
--- a/New Microsoft Word Document.docx
+++ b/New Microsoft Word Document.docx
@@ -6,6 +6,19 @@
       <w:r>
         <w:t>Table 1</w:t>
       </w:r>
+      <w:r>
+        <w:t xml:space="preserve"> or </w:t>
+      </w:r>
+      <w:proofErr w:type="spellStart"/>
+      <w:r>
+        <w:t>figure</w:t>
+      </w:r>
+      <w:proofErr w:type="spellEnd"/>
+      <w:r>
+        <w:t xml:space="preserve"> 1</w:t>
+      </w:r>
+      <w:bookmarkStart w:id="0" w:name="_GoBack"/>
+      <w:bookmarkEnd w:id="0"/>
     </w:p>
     <w:tbl>
       <w:tblPr>
@@ -110,11 +123,40 @@
           </w:p>
         </w:tc>
       </w:tr>
+      <w:tr>
+        <w:tc>
+          <w:tcPr>
+            <w:tcW w:w="3020" w:type="dxa"/>
+          </w:tcPr>
+          <w:p>
+            <w:r>
+              <w:t>E</w:t>
+            </w:r>
+          </w:p>
+        </w:tc>
+        <w:tc>
+          <w:tcPr>
+            <w:tcW w:w="3021" w:type="dxa"/>
+          </w:tcPr>
+          <w:p>
+            <w:r>
+              <w:t>E</w:t>
+            </w:r>
+          </w:p>
+        </w:tc>
+        <w:tc>
+          <w:tcPr>
+            <w:tcW w:w="3021" w:type="dxa"/>
+          </w:tcPr>
+          <w:p>
+            <w:r>
+              <w:t>e</w:t>
+            </w:r>
+          </w:p>
+        </w:tc>
+      </w:tr>
     </w:tbl>
-    <w:p>
-      <w:bookmarkStart w:id="0" w:name="_GoBack"/>
-      <w:bookmarkEnd w:id="0"/>
-    </w:p>
+    <w:p/>
     <w:sectPr>
       <w:pgSz w:w="11906" w:h="16838"/>
       <w:pgMar w:top="1417" w:right="1417" w:bottom="1417" w:left="1417" w:header="708" w:footer="708" w:gutter="0"/>

</xml_diff>